<commit_message>
popravak dijagrama obrazaca uporabe
Institucije sada imaju funkcionalnost traziti od crvenog križa da organizira kritičnu situaciju
</commit_message>
<xml_diff>
--- a/Dokumentacija/Dijagrami obrazaca uporabe.docx
+++ b/Dokumentacija/Dijagrami obrazaca uporabe.docx
@@ -5,10 +5,10 @@
     <w:p>
       <w:r>
         <w:drawing>
-          <wp:inline distT="0" distB="0" distL="0" distR="0" wp14:anchorId="0943FFAB" wp14:editId="10B3FCF8">
-            <wp:extent cx="5760720" cy="3354705"/>
+          <wp:inline distT="0" distB="0" distL="0" distR="0" wp14:anchorId="162741FF" wp14:editId="3040BA7C">
+            <wp:extent cx="5760720" cy="3319780"/>
             <wp:effectExtent l="0" t="0" r="0" b="0"/>
-            <wp:docPr id="1301472496" name="Picture 1"/>
+            <wp:docPr id="1192717232" name="Picture 1" descr="A diagram of a person&#10;&#10;Description automatically generated"/>
             <wp:cNvGraphicFramePr>
               <a:graphicFrameLocks xmlns:a="http://purl.oclc.org/ooxml/drawingml/main" noChangeAspect="1"/>
             </wp:cNvGraphicFramePr>
@@ -16,7 +16,7 @@
               <a:graphicData uri="http://purl.oclc.org/ooxml/drawingml/picture">
                 <pic:pic xmlns:pic="http://purl.oclc.org/ooxml/drawingml/picture">
                   <pic:nvPicPr>
-                    <pic:cNvPr id="1301472496" name=""/>
+                    <pic:cNvPr id="1192717232" name="Picture 1" descr="A diagram of a person&#10;&#10;Description automatically generated"/>
                     <pic:cNvPicPr/>
                   </pic:nvPicPr>
                   <pic:blipFill>
@@ -28,7 +28,52 @@
                   <pic:spPr>
                     <a:xfrm>
                       <a:off x="0" y="0"/>
-                      <a:ext cx="5760720" cy="3354705"/>
+                      <a:ext cx="5760720" cy="3319780"/>
+                    </a:xfrm>
+                    <a:prstGeom prst="rect">
+                      <a:avLst/>
+                    </a:prstGeom>
+                  </pic:spPr>
+                </pic:pic>
+              </a:graphicData>
+            </a:graphic>
+          </wp:inline>
+        </w:drawing>
+      </w:r>
+    </w:p>
+    <w:p>
+      <w:r>
+        <w:br w:type="page"/>
+      </w:r>
+    </w:p>
+    <w:p/>
+    <w:p>
+      <w:r>
+        <w:drawing>
+          <wp:inline distT="0" distB="0" distL="0" distR="0" wp14:anchorId="3C80BEB4" wp14:editId="16CF36FD">
+            <wp:extent cx="5760720" cy="3637915"/>
+            <wp:effectExtent l="0" t="0" r="0" b="635"/>
+            <wp:docPr id="355194021" name="Picture 1" descr="A diagram of a company&#10;&#10;Description automatically generated"/>
+            <wp:cNvGraphicFramePr>
+              <a:graphicFrameLocks xmlns:a="http://purl.oclc.org/ooxml/drawingml/main" noChangeAspect="1"/>
+            </wp:cNvGraphicFramePr>
+            <a:graphic xmlns:a="http://purl.oclc.org/ooxml/drawingml/main">
+              <a:graphicData uri="http://purl.oclc.org/ooxml/drawingml/picture">
+                <pic:pic xmlns:pic="http://purl.oclc.org/ooxml/drawingml/picture">
+                  <pic:nvPicPr>
+                    <pic:cNvPr id="355194021" name="Picture 1" descr="A diagram of a company&#10;&#10;Description automatically generated"/>
+                    <pic:cNvPicPr/>
+                  </pic:nvPicPr>
+                  <pic:blipFill>
+                    <a:blip r:embed="rId5"/>
+                    <a:stretch>
+                      <a:fillRect/>
+                    </a:stretch>
+                  </pic:blipFill>
+                  <pic:spPr>
+                    <a:xfrm>
+                      <a:off x="0" y="0"/>
+                      <a:ext cx="5760720" cy="3637915"/>
                     </a:xfrm>
                     <a:prstGeom prst="rect">
                       <a:avLst/>
@@ -50,10 +95,10 @@
       <w:r>
         <w:lastRenderedPageBreak/>
         <w:drawing>
-          <wp:inline distT="0" distB="0" distL="0" distR="0" wp14:anchorId="63FC7242" wp14:editId="66B848B5">
-            <wp:extent cx="5760720" cy="3613150"/>
-            <wp:effectExtent l="0" t="0" r="0" b="6350"/>
-            <wp:docPr id="325389059" name="Picture 1"/>
+          <wp:inline distT="0" distB="0" distL="0" distR="0" wp14:anchorId="475BA9F1" wp14:editId="6B0B4043">
+            <wp:extent cx="5760720" cy="3789680"/>
+            <wp:effectExtent l="0" t="0" r="0" b="1270"/>
+            <wp:docPr id="735000815" name="Picture 1" descr="A diagram of a company&#10;&#10;Description automatically generated with medium confidence"/>
             <wp:cNvGraphicFramePr>
               <a:graphicFrameLocks xmlns:a="http://purl.oclc.org/ooxml/drawingml/main" noChangeAspect="1"/>
             </wp:cNvGraphicFramePr>
@@ -61,11 +106,11 @@
               <a:graphicData uri="http://purl.oclc.org/ooxml/drawingml/picture">
                 <pic:pic xmlns:pic="http://purl.oclc.org/ooxml/drawingml/picture">
                   <pic:nvPicPr>
-                    <pic:cNvPr id="325389059" name=""/>
+                    <pic:cNvPr id="735000815" name="Picture 1" descr="A diagram of a company&#10;&#10;Description automatically generated with medium confidence"/>
                     <pic:cNvPicPr/>
                   </pic:nvPicPr>
                   <pic:blipFill>
-                    <a:blip r:embed="rId5"/>
+                    <a:blip r:embed="rId6"/>
                     <a:stretch>
                       <a:fillRect/>
                     </a:stretch>
@@ -73,7 +118,7 @@
                   <pic:spPr>
                     <a:xfrm>
                       <a:off x="0" y="0"/>
-                      <a:ext cx="5760720" cy="3613150"/>
+                      <a:ext cx="5760720" cy="3789680"/>
                     </a:xfrm>
                     <a:prstGeom prst="rect">
                       <a:avLst/>
@@ -86,57 +131,6 @@
         </w:drawing>
       </w:r>
     </w:p>
-    <w:p>
-      <w:r>
-        <w:br w:type="page"/>
-      </w:r>
-    </w:p>
-    <w:p>
-      <w:r>
-        <w:lastRenderedPageBreak/>
-        <w:drawing>
-          <wp:inline distT="0" distB="0" distL="0" distR="0" wp14:anchorId="46CA35D3" wp14:editId="567FB2F9">
-            <wp:extent cx="5760720" cy="3855720"/>
-            <wp:effectExtent l="0" t="0" r="0" b="0"/>
-            <wp:docPr id="1171991054" name="Picture 1"/>
-            <wp:cNvGraphicFramePr>
-              <a:graphicFrameLocks xmlns:a="http://purl.oclc.org/ooxml/drawingml/main" noChangeAspect="1"/>
-            </wp:cNvGraphicFramePr>
-            <a:graphic xmlns:a="http://purl.oclc.org/ooxml/drawingml/main">
-              <a:graphicData uri="http://purl.oclc.org/ooxml/drawingml/picture">
-                <pic:pic xmlns:pic="http://purl.oclc.org/ooxml/drawingml/picture">
-                  <pic:nvPicPr>
-                    <pic:cNvPr id="1171991054" name=""/>
-                    <pic:cNvPicPr/>
-                  </pic:nvPicPr>
-                  <pic:blipFill>
-                    <a:blip r:embed="rId6"/>
-                    <a:stretch>
-                      <a:fillRect/>
-                    </a:stretch>
-                  </pic:blipFill>
-                  <pic:spPr>
-                    <a:xfrm>
-                      <a:off x="0" y="0"/>
-                      <a:ext cx="5760720" cy="3855720"/>
-                    </a:xfrm>
-                    <a:prstGeom prst="rect">
-                      <a:avLst/>
-                    </a:prstGeom>
-                  </pic:spPr>
-                </pic:pic>
-              </a:graphicData>
-            </a:graphic>
-          </wp:inline>
-        </w:drawing>
-      </w:r>
-    </w:p>
-    <w:p>
-      <w:r>
-        <w:br w:type="page"/>
-      </w:r>
-    </w:p>
-    <w:p/>
     <w:sectPr>
       <w:pgSz w:w="595.30pt" w:h="841.90pt"/>
       <w:pgMar w:top="70.85pt" w:right="70.85pt" w:bottom="70.85pt" w:left="70.85pt" w:header="35.40pt" w:footer="35.40pt" w:gutter="0pt"/>

</xml_diff>